<commit_message>
Cambios segun certificacion Gerson, 15-11-2024
</commit_message>
<xml_diff>
--- a/CLIENTES/revision 3/listado de cambios realizado.docx
+++ b/CLIENTES/revision 3/listado de cambios realizado.docx
@@ -14,7 +14,95 @@
         <w:rPr>
           <w:lang w:val="es-MX"/>
         </w:rPr>
-        <w:t xml:space="preserve">Se puso en desuso el botón Mancomunar y se opto por mostrar una listado de “Tipo de firma”, para seguir un flujo de experiencia al usuario parecido a otros sistemas, esto no afecta el funcionamiento de lo antes planteado </w:t>
+        <w:t xml:space="preserve">Se puso en desuso el botón </w:t>
+      </w:r>
+      <w:r>
+        <w:rPr>
+          <w:lang w:val="es-MX"/>
+        </w:rPr>
+        <w:drawing>
+          <wp:inline distT="0" distB="0" distL="0" distR="0" wp14:anchorId="6DDA593A" wp14:editId="3ACEE663">
+            <wp:extent cx="1096493" cy="223489"/>
+            <wp:effectExtent l="0" t="0" r="0" b="5715"/>
+            <wp:docPr id="2040013117" name="Imagen 1"/>
+            <wp:cNvGraphicFramePr>
+              <a:graphicFrameLocks xmlns:a="http://schemas.openxmlformats.org/drawingml/2006/main" noChangeAspect="1"/>
+            </wp:cNvGraphicFramePr>
+            <a:graphic xmlns:a="http://schemas.openxmlformats.org/drawingml/2006/main">
+              <a:graphicData uri="http://schemas.openxmlformats.org/drawingml/2006/picture">
+                <pic:pic xmlns:pic="http://schemas.openxmlformats.org/drawingml/2006/picture">
+                  <pic:nvPicPr>
+                    <pic:cNvPr id="2040013117" name=""/>
+                    <pic:cNvPicPr/>
+                  </pic:nvPicPr>
+                  <pic:blipFill>
+                    <a:blip r:embed="rId5"/>
+                    <a:stretch>
+                      <a:fillRect/>
+                    </a:stretch>
+                  </pic:blipFill>
+                  <pic:spPr>
+                    <a:xfrm>
+                      <a:off x="0" y="0"/>
+                      <a:ext cx="1115300" cy="227322"/>
+                    </a:xfrm>
+                    <a:prstGeom prst="rect">
+                      <a:avLst/>
+                    </a:prstGeom>
+                  </pic:spPr>
+                </pic:pic>
+              </a:graphicData>
+            </a:graphic>
+          </wp:inline>
+        </w:drawing>
+      </w:r>
+      <w:r>
+        <w:rPr>
+          <w:lang w:val="es-MX"/>
+        </w:rPr>
+        <w:t xml:space="preserve"> </w:t>
+      </w:r>
+      <w:r>
+        <w:rPr>
+          <w:lang w:val="es-MX"/>
+        </w:rPr>
+        <w:t xml:space="preserve">y se </w:t>
+      </w:r>
+      <w:r>
+        <w:rPr>
+          <w:lang w:val="es-MX"/>
+        </w:rPr>
+        <w:t>optó</w:t>
+      </w:r>
+      <w:r>
+        <w:rPr>
+          <w:lang w:val="es-MX"/>
+        </w:rPr>
+        <w:t xml:space="preserve"> por mostrar un</w:t>
+      </w:r>
+      <w:r>
+        <w:rPr>
+          <w:lang w:val="es-MX"/>
+        </w:rPr>
+        <w:t xml:space="preserve"> </w:t>
+      </w:r>
+      <w:r>
+        <w:rPr>
+          <w:lang w:val="es-MX"/>
+        </w:rPr>
+        <w:t>listado de “Tipo de firma”, para seguir un flujo de experiencia al usuario parecido a otros sistemas, esto no afecta el funcionamiento de lo antes planteado</w:t>
+      </w:r>
+      <w:r>
+        <w:rPr>
+          <w:lang w:val="es-MX"/>
+        </w:rPr>
+        <w:t>.</w:t>
+      </w:r>
+      <w:r>
+        <w:rPr>
+          <w:lang w:val="es-MX"/>
+        </w:rPr>
+        <w:t xml:space="preserve"> </w:t>
       </w:r>
     </w:p>
     <w:p>
@@ -37,6 +125,9 @@
         <w:ind w:left="12" w:firstLine="708"/>
       </w:pPr>
       <w:r>
+        <w:rPr>
+          <w:noProof/>
+        </w:rPr>
         <w:drawing>
           <wp:inline distT="0" distB="0" distL="0" distR="0" wp14:anchorId="5633CA18" wp14:editId="6D878594">
             <wp:extent cx="3000794" cy="466790"/>
@@ -53,7 +144,7 @@
                     <pic:cNvPicPr/>
                   </pic:nvPicPr>
                   <pic:blipFill>
-                    <a:blip r:embed="rId5"/>
+                    <a:blip r:embed="rId6"/>
                     <a:stretch>
                       <a:fillRect/>
                     </a:stretch>
@@ -78,15 +169,61 @@
       <w:pPr>
         <w:pStyle w:val="Prrafodelista"/>
         <w:numPr>
-          <w:ilvl w:val="0"/>
+          <w:ilvl w:val="1"/>
           <w:numId w:val="1"/>
         </w:numPr>
       </w:pPr>
       <w:r>
+        <w:t xml:space="preserve">Donde se cuenta con dos tipos: </w:t>
+      </w:r>
+      <w:r>
         <w:rPr>
-          <w:lang w:val="es-MX"/>
+          <w:b/>
+          <w:bCs/>
+          <w:i/>
+          <w:iCs/>
         </w:rPr>
-        <w:t xml:space="preserve">Se corrigió la edición de personas autorizadas, donde el botón modificar no esta funcionando </w:t>
+        <w:t>Individual y Mancomunada.</w:t>
+      </w:r>
+      <w:r>
+        <w:t xml:space="preserve"> También se cambiaron etiquetas dentro de la lista de Firmas Autorizadas </w:t>
+      </w:r>
+      <w:r>
+        <w:drawing>
+          <wp:inline distT="0" distB="0" distL="0" distR="0" wp14:anchorId="5F4E8DB9" wp14:editId="3B230577">
+            <wp:extent cx="1141708" cy="381895"/>
+            <wp:effectExtent l="0" t="0" r="1905" b="0"/>
+            <wp:docPr id="1365878146" name="Imagen 1" descr="Interfaz de usuario gráfica, Texto&#10;&#10;Descripción generada automáticamente"/>
+            <wp:cNvGraphicFramePr>
+              <a:graphicFrameLocks xmlns:a="http://schemas.openxmlformats.org/drawingml/2006/main" noChangeAspect="1"/>
+            </wp:cNvGraphicFramePr>
+            <a:graphic xmlns:a="http://schemas.openxmlformats.org/drawingml/2006/main">
+              <a:graphicData uri="http://schemas.openxmlformats.org/drawingml/2006/picture">
+                <pic:pic xmlns:pic="http://schemas.openxmlformats.org/drawingml/2006/picture">
+                  <pic:nvPicPr>
+                    <pic:cNvPr id="1365878146" name="Imagen 1" descr="Interfaz de usuario gráfica, Texto&#10;&#10;Descripción generada automáticamente"/>
+                    <pic:cNvPicPr/>
+                  </pic:nvPicPr>
+                  <pic:blipFill>
+                    <a:blip r:embed="rId7"/>
+                    <a:stretch>
+                      <a:fillRect/>
+                    </a:stretch>
+                  </pic:blipFill>
+                  <pic:spPr>
+                    <a:xfrm>
+                      <a:off x="0" y="0"/>
+                      <a:ext cx="1168091" cy="390720"/>
+                    </a:xfrm>
+                    <a:prstGeom prst="rect">
+                      <a:avLst/>
+                    </a:prstGeom>
+                  </pic:spPr>
+                </pic:pic>
+              </a:graphicData>
+            </a:graphic>
+          </wp:inline>
+        </w:drawing>
       </w:r>
     </w:p>
     <w:p>
@@ -98,7 +235,22 @@
         </w:numPr>
       </w:pPr>
       <w:r>
-        <w:t xml:space="preserve">La asignación de firmas en orden se dejó deliberadamente, en cualquier orden, no se vio necesaria la validación, dado que esto no afecta e al flujo del esquema y la verificación mediante huella digital, el numeral (Firma 1, Firma 2, Firma 3, etc) solo indica en que posición esta la firma digital, en correlación al registro de la firma autorizada   </w:t>
+        <w:rPr>
+          <w:lang w:val="es-MX"/>
+        </w:rPr>
+        <w:t xml:space="preserve">Se corrigió la edición de personas autorizadas, donde el botón modificar no </w:t>
+      </w:r>
+      <w:r>
+        <w:rPr>
+          <w:lang w:val="es-MX"/>
+        </w:rPr>
+        <w:t>está</w:t>
+      </w:r>
+      <w:r>
+        <w:rPr>
+          <w:lang w:val="es-MX"/>
+        </w:rPr>
+        <w:t xml:space="preserve"> funcionando </w:t>
       </w:r>
     </w:p>
     <w:p>
@@ -109,6 +261,192 @@
           <w:numId w:val="1"/>
         </w:numPr>
       </w:pPr>
+      <w:r>
+        <w:t xml:space="preserve">La asignación de firmas en orden se dejó deliberadamente, en cualquier orden, no se vio necesaria la validación, dado que esto no afecta e al flujo del esquema y la verificación mediante huella digital, el numeral (Firma 1, Firma 2, Firma 3, etc) solo indica en que posición esta la firma digital, en correlación al registro de la firma autorizada   </w:t>
+      </w:r>
+    </w:p>
+    <w:p>
+      <w:pPr>
+        <w:pStyle w:val="Prrafodelista"/>
+        <w:numPr>
+          <w:ilvl w:val="0"/>
+          <w:numId w:val="1"/>
+        </w:numPr>
+      </w:pPr>
+      <w:r>
+        <w:t xml:space="preserve">Se realizó validación en que si la persona dentro de Firmas autorizadas no tiene Firma digital asignada </w:t>
+      </w:r>
+      <w:r>
+        <w:drawing>
+          <wp:inline distT="0" distB="0" distL="0" distR="0" wp14:anchorId="584AC1E8" wp14:editId="6CB56C0D">
+            <wp:extent cx="928687" cy="412389"/>
+            <wp:effectExtent l="0" t="0" r="5080" b="6985"/>
+            <wp:docPr id="1660546423" name="Imagen 1" descr="Tabla&#10;&#10;Descripción generada automáticamente"/>
+            <wp:cNvGraphicFramePr>
+              <a:graphicFrameLocks xmlns:a="http://schemas.openxmlformats.org/drawingml/2006/main" noChangeAspect="1"/>
+            </wp:cNvGraphicFramePr>
+            <a:graphic xmlns:a="http://schemas.openxmlformats.org/drawingml/2006/main">
+              <a:graphicData uri="http://schemas.openxmlformats.org/drawingml/2006/picture">
+                <pic:pic xmlns:pic="http://schemas.openxmlformats.org/drawingml/2006/picture">
+                  <pic:nvPicPr>
+                    <pic:cNvPr id="1660546423" name="Imagen 1" descr="Tabla&#10;&#10;Descripción generada automáticamente"/>
+                    <pic:cNvPicPr/>
+                  </pic:nvPicPr>
+                  <pic:blipFill>
+                    <a:blip r:embed="rId8"/>
+                    <a:stretch>
+                      <a:fillRect/>
+                    </a:stretch>
+                  </pic:blipFill>
+                  <pic:spPr>
+                    <a:xfrm>
+                      <a:off x="0" y="0"/>
+                      <a:ext cx="941374" cy="418023"/>
+                    </a:xfrm>
+                    <a:prstGeom prst="rect">
+                      <a:avLst/>
+                    </a:prstGeom>
+                  </pic:spPr>
+                </pic:pic>
+              </a:graphicData>
+            </a:graphic>
+          </wp:inline>
+        </w:drawing>
+      </w:r>
+      <w:r>
+        <w:t xml:space="preserve"> no pueda hacer transacciones en caja, al verificar por huella </w:t>
+      </w:r>
+      <w:r>
+        <w:drawing>
+          <wp:inline distT="0" distB="0" distL="0" distR="0" wp14:anchorId="560D12C4" wp14:editId="61A5CE40">
+            <wp:extent cx="3722369" cy="1313139"/>
+            <wp:effectExtent l="0" t="0" r="0" b="1905"/>
+            <wp:docPr id="162452775" name="Imagen 1" descr="Interfaz de usuario gráfica, Texto, Aplicación, Correo electrónico&#10;&#10;Descripción generada automáticamente"/>
+            <wp:cNvGraphicFramePr>
+              <a:graphicFrameLocks xmlns:a="http://schemas.openxmlformats.org/drawingml/2006/main" noChangeAspect="1"/>
+            </wp:cNvGraphicFramePr>
+            <a:graphic xmlns:a="http://schemas.openxmlformats.org/drawingml/2006/main">
+              <a:graphicData uri="http://schemas.openxmlformats.org/drawingml/2006/picture">
+                <pic:pic xmlns:pic="http://schemas.openxmlformats.org/drawingml/2006/picture">
+                  <pic:nvPicPr>
+                    <pic:cNvPr id="162452775" name="Imagen 1" descr="Interfaz de usuario gráfica, Texto, Aplicación, Correo electrónico&#10;&#10;Descripción generada automáticamente"/>
+                    <pic:cNvPicPr/>
+                  </pic:nvPicPr>
+                  <pic:blipFill>
+                    <a:blip r:embed="rId9"/>
+                    <a:stretch>
+                      <a:fillRect/>
+                    </a:stretch>
+                  </pic:blipFill>
+                  <pic:spPr>
+                    <a:xfrm>
+                      <a:off x="0" y="0"/>
+                      <a:ext cx="3734365" cy="1317371"/>
+                    </a:xfrm>
+                    <a:prstGeom prst="rect">
+                      <a:avLst/>
+                    </a:prstGeom>
+                  </pic:spPr>
+                </pic:pic>
+              </a:graphicData>
+            </a:graphic>
+          </wp:inline>
+        </w:drawing>
+      </w:r>
+    </w:p>
+    <w:p>
+      <w:pPr>
+        <w:pStyle w:val="Prrafodelista"/>
+      </w:pPr>
+      <w:r>
+        <w:t xml:space="preserve">Esto pasará cuando la verificación por huella sea correcta, pero la persona que puso el dedo no este entre una de las 4 firmas digitales (previamente asignadas), esto se hizo a raíz de varios casos, en que se registran muchas personas como Firmas Autorizadas en una misma cuenta, pero quienes hacen retiros </w:t>
+      </w:r>
+      <w:r>
+        <w:t>permitidos,</w:t>
+      </w:r>
+      <w:r>
+        <w:t xml:space="preserve"> tal vez sean dos o una. </w:t>
+      </w:r>
+      <w:r>
+        <w:t xml:space="preserve">También evita que, por ejemplo de 6 personas registradas con firmas autorizadas, un máximo de cuatro puedan retirar, sin que sea mancomunada  </w:t>
+      </w:r>
+      <w:r>
+        <w:t xml:space="preserve"> </w:t>
+      </w:r>
+    </w:p>
+    <w:p>
+      <w:pPr>
+        <w:pStyle w:val="Prrafodelista"/>
+      </w:pPr>
+      <w:r>
+        <w:lastRenderedPageBreak/>
+        <w:drawing>
+          <wp:inline distT="0" distB="0" distL="0" distR="0" wp14:anchorId="69A7842A" wp14:editId="789B548A">
+            <wp:extent cx="2565189" cy="2098790"/>
+            <wp:effectExtent l="0" t="0" r="6985" b="0"/>
+            <wp:docPr id="1091286258" name="Imagen 1" descr="Interfaz de usuario gráfica&#10;&#10;Descripción generada automáticamente"/>
+            <wp:cNvGraphicFramePr>
+              <a:graphicFrameLocks xmlns:a="http://schemas.openxmlformats.org/drawingml/2006/main" noChangeAspect="1"/>
+            </wp:cNvGraphicFramePr>
+            <a:graphic xmlns:a="http://schemas.openxmlformats.org/drawingml/2006/main">
+              <a:graphicData uri="http://schemas.openxmlformats.org/drawingml/2006/picture">
+                <pic:pic xmlns:pic="http://schemas.openxmlformats.org/drawingml/2006/picture">
+                  <pic:nvPicPr>
+                    <pic:cNvPr id="1091286258" name="Imagen 1" descr="Interfaz de usuario gráfica&#10;&#10;Descripción generada automáticamente"/>
+                    <pic:cNvPicPr/>
+                  </pic:nvPicPr>
+                  <pic:blipFill>
+                    <a:blip r:embed="rId10"/>
+                    <a:stretch>
+                      <a:fillRect/>
+                    </a:stretch>
+                  </pic:blipFill>
+                  <pic:spPr>
+                    <a:xfrm>
+                      <a:off x="0" y="0"/>
+                      <a:ext cx="2583864" cy="2114070"/>
+                    </a:xfrm>
+                    <a:prstGeom prst="rect">
+                      <a:avLst/>
+                    </a:prstGeom>
+                  </pic:spPr>
+                </pic:pic>
+              </a:graphicData>
+            </a:graphic>
+          </wp:inline>
+        </w:drawing>
+      </w:r>
+    </w:p>
+    <w:p>
+      <w:pPr>
+        <w:pStyle w:val="Prrafodelista"/>
+      </w:pPr>
+    </w:p>
+    <w:p>
+      <w:pPr>
+        <w:pStyle w:val="Prrafodelista"/>
+      </w:pPr>
+    </w:p>
+    <w:p>
+      <w:pPr>
+        <w:pStyle w:val="Prrafodelista"/>
+      </w:pPr>
+      <w:r>
+        <w:t>La actualización de los manuales esta pendiente hasta no haber observaciones extras.</w:t>
+      </w:r>
+    </w:p>
+    <w:p>
+      <w:pPr>
+        <w:pStyle w:val="Prrafodelista"/>
+      </w:pPr>
+    </w:p>
+    <w:p>
+      <w:pPr>
+        <w:pStyle w:val="Prrafodelista"/>
+      </w:pPr>
+      <w:r>
+        <w:t xml:space="preserve">Se actualizó el paquete de instalación, con nueva versión del Addon, de las librerías y conjunto de querys </w:t>
+      </w:r>
     </w:p>
     <w:sectPr>
       <w:pgSz w:w="11906" w:h="16838"/>
@@ -125,7 +463,7 @@
   <w:abstractNum w:abstractNumId="0" w15:restartNumberingAfterBreak="0">
     <w:nsid w:val="1B4028E8"/>
     <w:multiLevelType w:val="hybridMultilevel"/>
-    <w:tmpl w:val="F1249900"/>
+    <w:tmpl w:val="84E2557A"/>
     <w:lvl w:ilvl="0" w:tplc="480A0001">
       <w:start w:val="1"/>
       <w:numFmt w:val="bullet"/>

</xml_diff>